<commit_message>
+ Rest of the Arrays homework
</commit_message>
<xml_diff>
--- a/ProgramFundamentals/Homeworks/Arrays/Arrays/03. Programming-Fundamentals-Arrays-Exercises.docx
+++ b/ProgramFundamentals/Homeworks/Arrays/Arrays/03. Programming-Fundamentals-Arrays-Exercises.docx
@@ -1,6 +1,6 @@
 
 <file path=word/document.xml><?xml version="1.0" encoding="utf-8"?>
-<w:document xmlns:wpc="http://schemas.microsoft.com/office/word/2010/wordprocessingCanvas" xmlns:cx="http://schemas.microsoft.com/office/drawing/2014/chartex" xmlns:cx1="http://schemas.microsoft.com/office/drawing/2015/9/8/chartex" xmlns:cx2="http://schemas.microsoft.com/office/drawing/2015/10/21/chartex" xmlns:mc="http://schemas.openxmlformats.org/markup-compatibility/2006" xmlns:o="urn:schemas-microsoft-com:office:office" xmlns:r="http://schemas.openxmlformats.org/officeDocument/2006/relationships" xmlns:m="http://schemas.openxmlformats.org/officeDocument/2006/math" xmlns:v="urn:schemas-microsoft-com:vml" xmlns:wp14="http://schemas.microsoft.com/office/word/2010/wordprocessingDrawing" xmlns:wp="http://schemas.openxmlformats.org/drawingml/2006/wordprocessingDrawing" xmlns:w10="urn:schemas-microsoft-com:office:word" xmlns:w="http://schemas.openxmlformats.org/wordprocessingml/2006/main" xmlns:w14="http://schemas.microsoft.com/office/word/2010/wordml" xmlns:w15="http://schemas.microsoft.com/office/word/2012/wordml" xmlns:w16se="http://schemas.microsoft.com/office/word/2015/wordml/symex" xmlns:wpg="http://schemas.microsoft.com/office/word/2010/wordprocessingGroup" xmlns:wpi="http://schemas.microsoft.com/office/word/2010/wordprocessingInk" xmlns:wne="http://schemas.microsoft.com/office/word/2006/wordml" xmlns:wps="http://schemas.microsoft.com/office/word/2010/wordprocessingShape" mc:Ignorable="w14 w15 w16se wp14">
+<w:document xmlns:wpc="http://schemas.microsoft.com/office/word/2010/wordprocessingCanvas" xmlns:mc="http://schemas.openxmlformats.org/markup-compatibility/2006" xmlns:o="urn:schemas-microsoft-com:office:office" xmlns:r="http://schemas.openxmlformats.org/officeDocument/2006/relationships" xmlns:m="http://schemas.openxmlformats.org/officeDocument/2006/math" xmlns:v="urn:schemas-microsoft-com:vml" xmlns:wp14="http://schemas.microsoft.com/office/word/2010/wordprocessingDrawing" xmlns:wp="http://schemas.openxmlformats.org/drawingml/2006/wordprocessingDrawing" xmlns:w10="urn:schemas-microsoft-com:office:word" xmlns:w="http://schemas.openxmlformats.org/wordprocessingml/2006/main" xmlns:w14="http://schemas.microsoft.com/office/word/2010/wordml" xmlns:w15="http://schemas.microsoft.com/office/word/2012/wordml" xmlns:wpg="http://schemas.microsoft.com/office/word/2010/wordprocessingGroup" xmlns:wpi="http://schemas.microsoft.com/office/word/2010/wordprocessingInk" xmlns:wne="http://schemas.microsoft.com/office/word/2006/wordml" xmlns:wps="http://schemas.microsoft.com/office/word/2010/wordprocessingShape" mc:Ignorable="w14 w15 wp14">
   <w:body>
     <w:p>
       <w:pPr>
@@ -25,8 +25,16 @@
           <w:rPr>
             <w:rStyle w:val="Hyperlink"/>
           </w:rPr>
-          <w:t>“Programming Fundamentals” course @ SoftUni</w:t>
+          <w:t xml:space="preserve">“Programming Fundamentals” course @ </w:t>
         </w:r>
+        <w:proofErr w:type="spellStart"/>
+        <w:r>
+          <w:rPr>
+            <w:rStyle w:val="Hyperlink"/>
+          </w:rPr>
+          <w:t>SoftUni</w:t>
+        </w:r>
+        <w:proofErr w:type="spellEnd"/>
       </w:hyperlink>
       <w:r>
         <w:t>.</w:t>
@@ -635,7 +643,15 @@
         <w:t>on the right” means</w:t>
       </w:r>
       <w:r>
-        <w:t xml:space="preserve"> to move its last element first: {1, 2, 3} </w:t>
+        <w:t xml:space="preserve"> to move its last element first: {1, 2, </w:t>
+      </w:r>
+      <w:proofErr w:type="gramStart"/>
+      <w:r>
+        <w:t>3</w:t>
+      </w:r>
+      <w:proofErr w:type="gramEnd"/>
+      <w:r>
+        <w:t xml:space="preserve">} </w:t>
       </w:r>
       <w:r>
         <w:sym w:font="Wingdings" w:char="F0E0"/>
@@ -1838,6 +1854,7 @@
       <w:r>
         <w:rPr>
           <w:noProof/>
+          <w:lang w:val="bg-BG" w:eastAsia="bg-BG"/>
         </w:rPr>
         <w:drawing>
           <wp:inline distT="0" distB="0" distL="0" distR="0" wp14:anchorId="1B36157C">
@@ -3258,10 +3275,18 @@
         <w:t>rint</w:t>
       </w:r>
       <w:r>
-        <w:t xml:space="preserve"> the </w:t>
-      </w:r>
-      <w:r>
-        <w:t xml:space="preserve">them in </w:t>
+        <w:t xml:space="preserve"> </w:t>
+      </w:r>
+      <w:proofErr w:type="gramStart"/>
+      <w:r>
+        <w:t xml:space="preserve">the </w:t>
+      </w:r>
+      <w:r>
+        <w:t>them</w:t>
+      </w:r>
+      <w:proofErr w:type="gramEnd"/>
+      <w:r>
+        <w:t xml:space="preserve"> in </w:t>
       </w:r>
       <w:r>
         <w:t xml:space="preserve">alphabetical </w:t>
@@ -4887,8 +4912,6 @@
               </w:rPr>
               <w:t xml:space="preserve"> 1</w:t>
             </w:r>
-            <w:bookmarkStart w:id="0" w:name="_GoBack"/>
-            <w:bookmarkEnd w:id="0"/>
           </w:p>
         </w:tc>
       </w:tr>
@@ -5030,7 +5053,25 @@
           <w:color w:val="222222"/>
           <w:shd w:val="clear" w:color="auto" w:fill="FFFFFF"/>
         </w:rPr>
-        <w:t>In case of multiple numbers with the same maximal frequency, print the leftmost of them.</w:t>
+        <w:t xml:space="preserve">In case of multiple numbers with the same maximal frequency, print the </w:t>
+      </w:r>
+      <w:proofErr w:type="spellStart"/>
+      <w:r>
+        <w:rPr>
+          <w:rFonts w:cs="Arial"/>
+          <w:color w:val="222222"/>
+          <w:shd w:val="clear" w:color="auto" w:fill="FFFFFF"/>
+        </w:rPr>
+        <w:t>leftmost</w:t>
+      </w:r>
+      <w:proofErr w:type="spellEnd"/>
+      <w:r>
+        <w:rPr>
+          <w:rFonts w:cs="Arial"/>
+          <w:color w:val="222222"/>
+          <w:shd w:val="clear" w:color="auto" w:fill="FFFFFF"/>
+        </w:rPr>
+        <w:t xml:space="preserve"> of them.</w:t>
       </w:r>
     </w:p>
     <w:p>
@@ -7128,6 +7169,7 @@
                 <w:bCs/>
               </w:rPr>
             </w:pPr>
+            <w:bookmarkStart w:id="0" w:name="_GoBack"/>
             <w:r>
               <w:rPr>
                 <w:rFonts w:ascii="Consolas" w:hAnsi="Consolas"/>
@@ -7166,6 +7208,7 @@
               </w:rPr>
               <w:t>3 4 2 5 1 1 4</w:t>
             </w:r>
+            <w:bookmarkEnd w:id="0"/>
           </w:p>
         </w:tc>
         <w:tc>
@@ -7566,7 +7609,7 @@
 </file>
 
 <file path=word/endnotes.xml><?xml version="1.0" encoding="utf-8"?>
-<w:endnotes xmlns:wpc="http://schemas.microsoft.com/office/word/2010/wordprocessingCanvas" xmlns:cx="http://schemas.microsoft.com/office/drawing/2014/chartex" xmlns:cx1="http://schemas.microsoft.com/office/drawing/2015/9/8/chartex" xmlns:cx2="http://schemas.microsoft.com/office/drawing/2015/10/21/chartex" xmlns:mc="http://schemas.openxmlformats.org/markup-compatibility/2006" xmlns:o="urn:schemas-microsoft-com:office:office" xmlns:r="http://schemas.openxmlformats.org/officeDocument/2006/relationships" xmlns:m="http://schemas.openxmlformats.org/officeDocument/2006/math" xmlns:v="urn:schemas-microsoft-com:vml" xmlns:wp14="http://schemas.microsoft.com/office/word/2010/wordprocessingDrawing" xmlns:wp="http://schemas.openxmlformats.org/drawingml/2006/wordprocessingDrawing" xmlns:w10="urn:schemas-microsoft-com:office:word" xmlns:w="http://schemas.openxmlformats.org/wordprocessingml/2006/main" xmlns:w14="http://schemas.microsoft.com/office/word/2010/wordml" xmlns:w15="http://schemas.microsoft.com/office/word/2012/wordml" xmlns:w16se="http://schemas.microsoft.com/office/word/2015/wordml/symex" xmlns:wpg="http://schemas.microsoft.com/office/word/2010/wordprocessingGroup" xmlns:wpi="http://schemas.microsoft.com/office/word/2010/wordprocessingInk" xmlns:wne="http://schemas.microsoft.com/office/word/2006/wordml" xmlns:wps="http://schemas.microsoft.com/office/word/2010/wordprocessingShape" mc:Ignorable="w14 w15 w16se wp14">
+<w:endnotes xmlns:wpc="http://schemas.microsoft.com/office/word/2010/wordprocessingCanvas" xmlns:mc="http://schemas.openxmlformats.org/markup-compatibility/2006" xmlns:o="urn:schemas-microsoft-com:office:office" xmlns:r="http://schemas.openxmlformats.org/officeDocument/2006/relationships" xmlns:m="http://schemas.openxmlformats.org/officeDocument/2006/math" xmlns:v="urn:schemas-microsoft-com:vml" xmlns:wp14="http://schemas.microsoft.com/office/word/2010/wordprocessingDrawing" xmlns:wp="http://schemas.openxmlformats.org/drawingml/2006/wordprocessingDrawing" xmlns:w10="urn:schemas-microsoft-com:office:word" xmlns:w="http://schemas.openxmlformats.org/wordprocessingml/2006/main" xmlns:w14="http://schemas.microsoft.com/office/word/2010/wordml" xmlns:w15="http://schemas.microsoft.com/office/word/2012/wordml" xmlns:wpg="http://schemas.microsoft.com/office/word/2010/wordprocessingGroup" xmlns:wpi="http://schemas.microsoft.com/office/word/2010/wordprocessingInk" xmlns:wne="http://schemas.microsoft.com/office/word/2006/wordml" xmlns:wps="http://schemas.microsoft.com/office/word/2010/wordprocessingShape" mc:Ignorable="w14 w15 wp14">
   <w:endnote w:type="separator" w:id="-1">
     <w:p>
       <w:pPr>
@@ -7591,7 +7634,7 @@
 </file>
 
 <file path=word/footer1.xml><?xml version="1.0" encoding="utf-8"?>
-<w:ftr xmlns:wpc="http://schemas.microsoft.com/office/word/2010/wordprocessingCanvas" xmlns:cx="http://schemas.microsoft.com/office/drawing/2014/chartex" xmlns:cx1="http://schemas.microsoft.com/office/drawing/2015/9/8/chartex" xmlns:cx2="http://schemas.microsoft.com/office/drawing/2015/10/21/chartex" xmlns:mc="http://schemas.openxmlformats.org/markup-compatibility/2006" xmlns:o="urn:schemas-microsoft-com:office:office" xmlns:r="http://schemas.openxmlformats.org/officeDocument/2006/relationships" xmlns:m="http://schemas.openxmlformats.org/officeDocument/2006/math" xmlns:v="urn:schemas-microsoft-com:vml" xmlns:wp14="http://schemas.microsoft.com/office/word/2010/wordprocessingDrawing" xmlns:wp="http://schemas.openxmlformats.org/drawingml/2006/wordprocessingDrawing" xmlns:w10="urn:schemas-microsoft-com:office:word" xmlns:w="http://schemas.openxmlformats.org/wordprocessingml/2006/main" xmlns:w14="http://schemas.microsoft.com/office/word/2010/wordml" xmlns:w15="http://schemas.microsoft.com/office/word/2012/wordml" xmlns:w16se="http://schemas.microsoft.com/office/word/2015/wordml/symex" xmlns:wpg="http://schemas.microsoft.com/office/word/2010/wordprocessingGroup" xmlns:wpi="http://schemas.microsoft.com/office/word/2010/wordprocessingInk" xmlns:wne="http://schemas.microsoft.com/office/word/2006/wordml" xmlns:wps="http://schemas.microsoft.com/office/word/2010/wordprocessingShape" mc:Ignorable="w14 w15 w16se wp14">
+<w:ftr xmlns:wpc="http://schemas.microsoft.com/office/word/2010/wordprocessingCanvas" xmlns:mc="http://schemas.openxmlformats.org/markup-compatibility/2006" xmlns:o="urn:schemas-microsoft-com:office:office" xmlns:r="http://schemas.openxmlformats.org/officeDocument/2006/relationships" xmlns:m="http://schemas.openxmlformats.org/officeDocument/2006/math" xmlns:v="urn:schemas-microsoft-com:vml" xmlns:wp14="http://schemas.microsoft.com/office/word/2010/wordprocessingDrawing" xmlns:wp="http://schemas.openxmlformats.org/drawingml/2006/wordprocessingDrawing" xmlns:w10="urn:schemas-microsoft-com:office:word" xmlns:w="http://schemas.openxmlformats.org/wordprocessingml/2006/main" xmlns:w14="http://schemas.microsoft.com/office/word/2010/wordml" xmlns:w15="http://schemas.microsoft.com/office/word/2012/wordml" xmlns:wpg="http://schemas.microsoft.com/office/word/2010/wordprocessingGroup" xmlns:wpi="http://schemas.microsoft.com/office/word/2010/wordprocessingInk" xmlns:wne="http://schemas.microsoft.com/office/word/2006/wordml" xmlns:wps="http://schemas.microsoft.com/office/word/2010/wordprocessingShape" mc:Ignorable="w14 w15 wp14">
   <w:p>
     <w:pPr>
       <w:pStyle w:val="Footer"/>
@@ -7599,6 +7642,7 @@
     <w:r>
       <w:rPr>
         <w:noProof/>
+        <w:lang w:val="bg-BG" w:eastAsia="bg-BG"/>
       </w:rPr>
       <mc:AlternateContent>
         <mc:Choice Requires="wps">
@@ -7655,7 +7699,7 @@
             </wp:anchor>
           </w:drawing>
         </mc:Choice>
-        <mc:Fallback>
+        <mc:Fallback xmlns:w16se="http://schemas.microsoft.com/office/word/2015/wordml/symex" xmlns:cx2="http://schemas.microsoft.com/office/drawing/2015/10/21/chartex" xmlns:cx1="http://schemas.microsoft.com/office/drawing/2015/9/8/chartex" xmlns:cx="http://schemas.microsoft.com/office/drawing/2014/chartex">
           <w:pict>
             <v:line w14:anchorId="5CB35400" id="Straight Connector 1" o:spid="_x0000_s1026" style="position:absolute;flip:y;z-index:251666432;visibility:visible;mso-wrap-style:square;mso-wrap-distance-left:9pt;mso-wrap-distance-top:0;mso-wrap-distance-right:9pt;mso-wrap-distance-bottom:0;mso-position-horizontal:absolute;mso-position-horizontal-relative:text;mso-position-vertical:absolute;mso-position-vertical-relative:text" from="-.1pt,5.7pt" to="520.7pt,5.7pt" o:gfxdata="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" strokecolor="#f37123" strokeweight="1pt">
               <v:stroke endcap="round"/>
@@ -7667,6 +7711,7 @@
     <w:r>
       <w:rPr>
         <w:noProof/>
+        <w:lang w:val="bg-BG" w:eastAsia="bg-BG"/>
       </w:rPr>
       <mc:AlternateContent>
         <mc:Choice Requires="wps">
@@ -7718,6 +7763,7 @@
                           <w:r>
                             <w:rPr>
                               <w:noProof/>
+                              <w:lang w:val="bg-BG" w:eastAsia="bg-BG"/>
                             </w:rPr>
                             <w:drawing>
                               <wp:inline distT="0" distB="0" distL="0" distR="0" wp14:anchorId="629D72BB" wp14:editId="4D4761C0">
@@ -7803,6 +7849,7 @@
                     <w:r>
                       <w:rPr>
                         <w:noProof/>
+                        <w:lang w:val="bg-BG" w:eastAsia="bg-BG"/>
                       </w:rPr>
                       <w:drawing>
                         <wp:inline distT="0" distB="0" distL="0" distR="0" wp14:anchorId="629D72BB" wp14:editId="4D4761C0">
@@ -7822,7 +7869,7 @@
                                   </pic:cNvPicPr>
                                 </pic:nvPicPr>
                                 <pic:blipFill>
-                                  <a:blip r:embed="rId2">
+                                  <a:blip r:embed="rId1">
                                     <a:extLst>
                                       <a:ext uri="{28A0092B-C50C-407E-A947-70E740481C1C}">
                                         <a14:useLocalDpi xmlns:a14="http://schemas.microsoft.com/office/drawing/2010/main" val="0"/>
@@ -7864,6 +7911,7 @@
     <w:r>
       <w:rPr>
         <w:noProof/>
+        <w:lang w:val="bg-BG" w:eastAsia="bg-BG"/>
       </w:rPr>
       <mc:AlternateContent>
         <mc:Choice Requires="wps">
@@ -8050,11 +8098,7 @@
         </mc:Choice>
         <mc:Fallback>
           <w:pict>
-            <v:shapetype w14:anchorId="4715F98C" id="_x0000_t202" coordsize="21600,21600" o:spt="202" path="m,l,21600r21600,l21600,xe">
-              <v:stroke joinstyle="miter"/>
-              <v:path gradientshapeok="t" o:connecttype="rect"/>
-            </v:shapetype>
-            <v:shape id="Text Box 3" o:spid="_x0000_s1027" type="#_x0000_t202" style="position:absolute;margin-left:442.65pt;margin-top:27.95pt;width:70.9pt;height:15.9pt;z-index:251667456;visibility:visible;mso-wrap-style:square;mso-wrap-distance-left:9pt;mso-wrap-distance-top:0;mso-wrap-distance-right:9pt;mso-wrap-distance-bottom:0;mso-position-horizontal:absolute;mso-position-horizontal-relative:text;mso-position-vertical:absolute;mso-position-vertical-relative:text;v-text-anchor:middle" o:gfxdata="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" filled="f" stroked="f" strokeweight=".5pt">
+            <v:shape w14:anchorId="4715F98C" id="Text Box 3" o:spid="_x0000_s1027" type="#_x0000_t202" style="position:absolute;margin-left:442.65pt;margin-top:27.95pt;width:70.9pt;height:15.9pt;z-index:251667456;visibility:visible;mso-wrap-style:square;mso-wrap-distance-left:9pt;mso-wrap-distance-top:0;mso-wrap-distance-right:9pt;mso-wrap-distance-bottom:0;mso-position-horizontal:absolute;mso-position-horizontal-relative:text;mso-position-vertical:absolute;mso-position-vertical-relative:text;v-text-anchor:middle" o:gfxdata="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" filled="f" stroked="f" strokeweight=".5pt">
               <v:textbox inset="0,0,0,0">
                 <w:txbxContent>
                   <w:p>
@@ -8186,6 +8230,7 @@
     <w:r>
       <w:rPr>
         <w:noProof/>
+        <w:lang w:val="bg-BG" w:eastAsia="bg-BG"/>
       </w:rPr>
       <mc:AlternateContent>
         <mc:Choice Requires="wps">
@@ -8309,6 +8354,7 @@
     <w:r>
       <w:rPr>
         <w:noProof/>
+        <w:lang w:val="bg-BG" w:eastAsia="bg-BG"/>
       </w:rPr>
       <mc:AlternateContent>
         <mc:Choice Requires="wps">
@@ -8382,7 +8428,7 @@
                             </w:rPr>
                             <w:t xml:space="preserve"> (</w:t>
                           </w:r>
-                          <w:hyperlink r:id="rId3" w:history="1">
+                          <w:hyperlink r:id="rId2" w:history="1">
                             <w:r>
                               <w:rPr>
                                 <w:rStyle w:val="Hyperlink"/>
@@ -8414,7 +8460,7 @@
                             </w:rPr>
                             <w:t xml:space="preserve"> </w:t>
                           </w:r>
-                          <w:hyperlink r:id="rId4" w:history="1">
+                          <w:hyperlink r:id="rId3" w:history="1">
                             <w:r>
                               <w:rPr>
                                 <w:rStyle w:val="Hyperlink"/>
@@ -8446,13 +8492,14 @@
                               <w:noProof/>
                               <w:sz w:val="20"/>
                               <w:szCs w:val="20"/>
+                              <w:lang w:val="bg-BG" w:eastAsia="bg-BG"/>
                             </w:rPr>
                             <w:drawing>
                               <wp:inline distT="0" distB="0" distL="0" distR="0" wp14:anchorId="15EFF62F" wp14:editId="31C430B5">
                                 <wp:extent cx="200025" cy="200025"/>
                                 <wp:effectExtent l="0" t="0" r="9525" b="9525"/>
                                 <wp:docPr id="194" name="Picture 194" title="Software University">
-                                  <a:hlinkClick xmlns:a="http://schemas.openxmlformats.org/drawingml/2006/main" r:id="rId5"/>
+                                  <a:hlinkClick xmlns:a="http://schemas.openxmlformats.org/drawingml/2006/main" r:id="rId4"/>
                                 </wp:docPr>
                                 <wp:cNvGraphicFramePr/>
                                 <a:graphic xmlns:a="http://schemas.openxmlformats.org/drawingml/2006/main">
@@ -8460,7 +8507,59 @@
                                     <pic:pic xmlns:pic="http://schemas.openxmlformats.org/drawingml/2006/picture">
                                       <pic:nvPicPr>
                                         <pic:cNvPr id="93" name="Picture 3" title="Software University">
-                                          <a:hlinkClick r:id="rId5"/>
+                                          <a:hlinkClick r:id="rId4"/>
+                                        </pic:cNvPr>
+                                        <pic:cNvPicPr/>
+                                      </pic:nvPicPr>
+                                      <pic:blipFill>
+                                        <a:blip r:embed="rId5"/>
+                                        <a:stretch>
+                                          <a:fillRect/>
+                                        </a:stretch>
+                                      </pic:blipFill>
+                                      <pic:spPr>
+                                        <a:xfrm>
+                                          <a:off x="0" y="0"/>
+                                          <a:ext cx="197485" cy="197485"/>
+                                        </a:xfrm>
+                                        <a:prstGeom prst="rect">
+                                          <a:avLst/>
+                                        </a:prstGeom>
+                                      </pic:spPr>
+                                    </pic:pic>
+                                  </a:graphicData>
+                                </a:graphic>
+                              </wp:inline>
+                            </w:drawing>
+                          </w:r>
+                          <w:r>
+                            <w:rPr>
+                              <w:sz w:val="19"/>
+                              <w:szCs w:val="19"/>
+                            </w:rPr>
+                            <w:t xml:space="preserve">   </w:t>
+                          </w:r>
+                          <w:r>
+                            <w:rPr>
+                              <w:noProof/>
+                              <w:sz w:val="20"/>
+                              <w:szCs w:val="20"/>
+                              <w:lang w:val="bg-BG" w:eastAsia="bg-BG"/>
+                            </w:rPr>
+                            <w:drawing>
+                              <wp:inline distT="0" distB="0" distL="0" distR="0" wp14:anchorId="4E8D5C1B" wp14:editId="2013552C">
+                                <wp:extent cx="200025" cy="200025"/>
+                                <wp:effectExtent l="0" t="0" r="9525" b="9525"/>
+                                <wp:docPr id="195" name="Picture 195" title="Software University Foundation">
+                                  <a:hlinkClick xmlns:a="http://schemas.openxmlformats.org/drawingml/2006/main" r:id="rId2"/>
+                                </wp:docPr>
+                                <wp:cNvGraphicFramePr/>
+                                <a:graphic xmlns:a="http://schemas.openxmlformats.org/drawingml/2006/main">
+                                  <a:graphicData uri="http://schemas.openxmlformats.org/drawingml/2006/picture">
+                                    <pic:pic xmlns:pic="http://schemas.openxmlformats.org/drawingml/2006/picture">
+                                      <pic:nvPicPr>
+                                        <pic:cNvPr id="94" name="Picture 4" title="Software University Foundation">
+                                          <a:hlinkClick r:id="rId2"/>
                                         </pic:cNvPr>
                                         <pic:cNvPicPr/>
                                       </pic:nvPicPr>
@@ -8497,26 +8596,27 @@
                               <w:noProof/>
                               <w:sz w:val="20"/>
                               <w:szCs w:val="20"/>
+                              <w:lang w:val="bg-BG" w:eastAsia="bg-BG"/>
                             </w:rPr>
                             <w:drawing>
-                              <wp:inline distT="0" distB="0" distL="0" distR="0" wp14:anchorId="4E8D5C1B" wp14:editId="2013552C">
+                              <wp:inline distT="0" distB="0" distL="0" distR="0" wp14:anchorId="20B738E7" wp14:editId="300EA712">
                                 <wp:extent cx="200025" cy="200025"/>
                                 <wp:effectExtent l="0" t="0" r="9525" b="9525"/>
-                                <wp:docPr id="195" name="Picture 195" title="Software University Foundation">
-                                  <a:hlinkClick xmlns:a="http://schemas.openxmlformats.org/drawingml/2006/main" r:id="rId3"/>
+                                <wp:docPr id="196" name="Picture 196" title="Software University @ Facebook">
+                                  <a:hlinkClick xmlns:a="http://schemas.openxmlformats.org/drawingml/2006/main" r:id="rId7"/>
                                 </wp:docPr>
                                 <wp:cNvGraphicFramePr/>
                                 <a:graphic xmlns:a="http://schemas.openxmlformats.org/drawingml/2006/main">
                                   <a:graphicData uri="http://schemas.openxmlformats.org/drawingml/2006/picture">
                                     <pic:pic xmlns:pic="http://schemas.openxmlformats.org/drawingml/2006/picture">
                                       <pic:nvPicPr>
-                                        <pic:cNvPr id="94" name="Picture 4" title="Software University Foundation">
-                                          <a:hlinkClick r:id="rId3"/>
+                                        <pic:cNvPr id="95" name="Picture 11" title="Software University @ Facebook">
+                                          <a:hlinkClick r:id="rId7"/>
                                         </pic:cNvPr>
                                         <pic:cNvPicPr/>
                                       </pic:nvPicPr>
                                       <pic:blipFill>
-                                        <a:blip r:embed="rId7"/>
+                                        <a:blip r:embed="rId8"/>
                                         <a:stretch>
                                           <a:fillRect/>
                                         </a:stretch>
@@ -8548,26 +8648,27 @@
                               <w:noProof/>
                               <w:sz w:val="20"/>
                               <w:szCs w:val="20"/>
+                              <w:lang w:val="bg-BG" w:eastAsia="bg-BG"/>
                             </w:rPr>
                             <w:drawing>
-                              <wp:inline distT="0" distB="0" distL="0" distR="0" wp14:anchorId="20B738E7" wp14:editId="300EA712">
+                              <wp:inline distT="0" distB="0" distL="0" distR="0" wp14:anchorId="3D2C3D5F" wp14:editId="653B4B90">
                                 <wp:extent cx="200025" cy="200025"/>
                                 <wp:effectExtent l="0" t="0" r="9525" b="9525"/>
-                                <wp:docPr id="196" name="Picture 196" title="Software University @ Facebook">
-                                  <a:hlinkClick xmlns:a="http://schemas.openxmlformats.org/drawingml/2006/main" r:id="rId8"/>
+                                <wp:docPr id="197" name="Picture 197" title="Software University @ Twitter">
+                                  <a:hlinkClick xmlns:a="http://schemas.openxmlformats.org/drawingml/2006/main" r:id="rId9"/>
                                 </wp:docPr>
                                 <wp:cNvGraphicFramePr/>
                                 <a:graphic xmlns:a="http://schemas.openxmlformats.org/drawingml/2006/main">
                                   <a:graphicData uri="http://schemas.openxmlformats.org/drawingml/2006/picture">
                                     <pic:pic xmlns:pic="http://schemas.openxmlformats.org/drawingml/2006/picture">
                                       <pic:nvPicPr>
-                                        <pic:cNvPr id="95" name="Picture 11" title="Software University @ Facebook">
-                                          <a:hlinkClick r:id="rId8"/>
+                                        <pic:cNvPr id="96" name="Picture 16" title="Software University @ Twitter">
+                                          <a:hlinkClick r:id="rId9"/>
                                         </pic:cNvPr>
                                         <pic:cNvPicPr/>
                                       </pic:nvPicPr>
                                       <pic:blipFill>
-                                        <a:blip r:embed="rId9"/>
+                                        <a:blip r:embed="rId10"/>
                                         <a:stretch>
                                           <a:fillRect/>
                                         </a:stretch>
@@ -8599,26 +8700,27 @@
                               <w:noProof/>
                               <w:sz w:val="20"/>
                               <w:szCs w:val="20"/>
+                              <w:lang w:val="bg-BG" w:eastAsia="bg-BG"/>
                             </w:rPr>
                             <w:drawing>
-                              <wp:inline distT="0" distB="0" distL="0" distR="0" wp14:anchorId="3D2C3D5F" wp14:editId="653B4B90">
+                              <wp:inline distT="0" distB="0" distL="0" distR="0" wp14:anchorId="2ECEBC4A" wp14:editId="4C1A28B7">
                                 <wp:extent cx="200025" cy="200025"/>
                                 <wp:effectExtent l="0" t="0" r="9525" b="9525"/>
-                                <wp:docPr id="197" name="Picture 197" title="Software University @ Twitter">
-                                  <a:hlinkClick xmlns:a="http://schemas.openxmlformats.org/drawingml/2006/main" r:id="rId10"/>
+                                <wp:docPr id="198" name="Picture 198" title="Software University @ YouTube">
+                                  <a:hlinkClick xmlns:a="http://schemas.openxmlformats.org/drawingml/2006/main" r:id="rId11"/>
                                 </wp:docPr>
                                 <wp:cNvGraphicFramePr/>
                                 <a:graphic xmlns:a="http://schemas.openxmlformats.org/drawingml/2006/main">
                                   <a:graphicData uri="http://schemas.openxmlformats.org/drawingml/2006/picture">
                                     <pic:pic xmlns:pic="http://schemas.openxmlformats.org/drawingml/2006/picture">
                                       <pic:nvPicPr>
-                                        <pic:cNvPr id="96" name="Picture 16" title="Software University @ Twitter">
-                                          <a:hlinkClick r:id="rId10"/>
+                                        <pic:cNvPr id="97" name="Picture 23" title="Software University @ YouTube">
+                                          <a:hlinkClick r:id="rId11"/>
                                         </pic:cNvPr>
                                         <pic:cNvPicPr/>
                                       </pic:nvPicPr>
                                       <pic:blipFill>
-                                        <a:blip r:embed="rId11"/>
+                                        <a:blip r:embed="rId12"/>
                                         <a:stretch>
                                           <a:fillRect/>
                                         </a:stretch>
@@ -8650,26 +8752,27 @@
                               <w:noProof/>
                               <w:sz w:val="20"/>
                               <w:szCs w:val="20"/>
+                              <w:lang w:val="bg-BG" w:eastAsia="bg-BG"/>
                             </w:rPr>
                             <w:drawing>
-                              <wp:inline distT="0" distB="0" distL="0" distR="0" wp14:anchorId="2ECEBC4A" wp14:editId="4C1A28B7">
+                              <wp:inline distT="0" distB="0" distL="0" distR="0" wp14:anchorId="2298D969" wp14:editId="5CD95E52">
                                 <wp:extent cx="200025" cy="200025"/>
                                 <wp:effectExtent l="0" t="0" r="9525" b="9525"/>
-                                <wp:docPr id="198" name="Picture 198" title="Software University @ YouTube">
-                                  <a:hlinkClick xmlns:a="http://schemas.openxmlformats.org/drawingml/2006/main" r:id="rId12"/>
+                                <wp:docPr id="199" name="Picture 199" title="Software University @ Google+">
+                                  <a:hlinkClick xmlns:a="http://schemas.openxmlformats.org/drawingml/2006/main" r:id="rId13"/>
                                 </wp:docPr>
                                 <wp:cNvGraphicFramePr/>
                                 <a:graphic xmlns:a="http://schemas.openxmlformats.org/drawingml/2006/main">
                                   <a:graphicData uri="http://schemas.openxmlformats.org/drawingml/2006/picture">
                                     <pic:pic xmlns:pic="http://schemas.openxmlformats.org/drawingml/2006/picture">
                                       <pic:nvPicPr>
-                                        <pic:cNvPr id="97" name="Picture 23" title="Software University @ YouTube">
-                                          <a:hlinkClick r:id="rId12"/>
+                                        <pic:cNvPr id="98" name="Picture 25" title="Software University @ Google+">
+                                          <a:hlinkClick r:id="rId13"/>
                                         </pic:cNvPr>
                                         <pic:cNvPicPr/>
                                       </pic:nvPicPr>
                                       <pic:blipFill>
-                                        <a:blip r:embed="rId13"/>
+                                        <a:blip r:embed="rId14"/>
                                         <a:stretch>
                                           <a:fillRect/>
                                         </a:stretch>
@@ -8701,26 +8804,27 @@
                               <w:noProof/>
                               <w:sz w:val="20"/>
                               <w:szCs w:val="20"/>
+                              <w:lang w:val="bg-BG" w:eastAsia="bg-BG"/>
                             </w:rPr>
                             <w:drawing>
-                              <wp:inline distT="0" distB="0" distL="0" distR="0" wp14:anchorId="2298D969" wp14:editId="5CD95E52">
+                              <wp:inline distT="0" distB="0" distL="0" distR="0" wp14:anchorId="1A044D14" wp14:editId="320DB136">
                                 <wp:extent cx="200025" cy="200025"/>
                                 <wp:effectExtent l="0" t="0" r="9525" b="9525"/>
-                                <wp:docPr id="199" name="Picture 199" title="Software University @ Google+">
-                                  <a:hlinkClick xmlns:a="http://schemas.openxmlformats.org/drawingml/2006/main" r:id="rId14"/>
+                                <wp:docPr id="200" name="Picture 200" title="Software University @ LinkedIn">
+                                  <a:hlinkClick xmlns:a="http://schemas.openxmlformats.org/drawingml/2006/main" r:id="rId15"/>
                                 </wp:docPr>
                                 <wp:cNvGraphicFramePr/>
                                 <a:graphic xmlns:a="http://schemas.openxmlformats.org/drawingml/2006/main">
                                   <a:graphicData uri="http://schemas.openxmlformats.org/drawingml/2006/picture">
                                     <pic:pic xmlns:pic="http://schemas.openxmlformats.org/drawingml/2006/picture">
                                       <pic:nvPicPr>
-                                        <pic:cNvPr id="98" name="Picture 25" title="Software University @ Google+">
-                                          <a:hlinkClick r:id="rId14"/>
+                                        <pic:cNvPr id="99" name="Picture 27" title="Software University @ LinkedIn">
+                                          <a:hlinkClick r:id="rId15"/>
                                         </pic:cNvPr>
                                         <pic:cNvPicPr/>
                                       </pic:nvPicPr>
                                       <pic:blipFill>
-                                        <a:blip r:embed="rId15"/>
+                                        <a:blip r:embed="rId16"/>
                                         <a:stretch>
                                           <a:fillRect/>
                                         </a:stretch>
@@ -8752,26 +8856,27 @@
                               <w:noProof/>
                               <w:sz w:val="20"/>
                               <w:szCs w:val="20"/>
+                              <w:lang w:val="bg-BG" w:eastAsia="bg-BG"/>
                             </w:rPr>
                             <w:drawing>
-                              <wp:inline distT="0" distB="0" distL="0" distR="0" wp14:anchorId="1A044D14" wp14:editId="320DB136">
+                              <wp:inline distT="0" distB="0" distL="0" distR="0" wp14:anchorId="52544041" wp14:editId="0531DD13">
                                 <wp:extent cx="200025" cy="200025"/>
                                 <wp:effectExtent l="0" t="0" r="9525" b="9525"/>
-                                <wp:docPr id="200" name="Picture 200" title="Software University @ LinkedIn">
-                                  <a:hlinkClick xmlns:a="http://schemas.openxmlformats.org/drawingml/2006/main" r:id="rId16"/>
+                                <wp:docPr id="201" name="Picture 201" title="Software University @ SlideShare">
+                                  <a:hlinkClick xmlns:a="http://schemas.openxmlformats.org/drawingml/2006/main" r:id="rId17"/>
                                 </wp:docPr>
                                 <wp:cNvGraphicFramePr/>
                                 <a:graphic xmlns:a="http://schemas.openxmlformats.org/drawingml/2006/main">
                                   <a:graphicData uri="http://schemas.openxmlformats.org/drawingml/2006/picture">
                                     <pic:pic xmlns:pic="http://schemas.openxmlformats.org/drawingml/2006/picture">
                                       <pic:nvPicPr>
-                                        <pic:cNvPr id="99" name="Picture 27" title="Software University @ LinkedIn">
-                                          <a:hlinkClick r:id="rId16"/>
+                                        <pic:cNvPr id="101" name="Picture 99" title="Software University @ SlideShare">
+                                          <a:hlinkClick r:id="rId17"/>
                                         </pic:cNvPr>
                                         <pic:cNvPicPr/>
                                       </pic:nvPicPr>
                                       <pic:blipFill>
-                                        <a:blip r:embed="rId17"/>
+                                        <a:blip r:embed="rId18"/>
                                         <a:stretch>
                                           <a:fillRect/>
                                         </a:stretch>
@@ -8803,26 +8908,27 @@
                               <w:noProof/>
                               <w:sz w:val="20"/>
                               <w:szCs w:val="20"/>
+                              <w:lang w:val="bg-BG" w:eastAsia="bg-BG"/>
                             </w:rPr>
                             <w:drawing>
-                              <wp:inline distT="0" distB="0" distL="0" distR="0" wp14:anchorId="52544041" wp14:editId="0531DD13">
+                              <wp:inline distT="0" distB="0" distL="0" distR="0" wp14:anchorId="64FAE51C" wp14:editId="083460C1">
                                 <wp:extent cx="200025" cy="200025"/>
                                 <wp:effectExtent l="0" t="0" r="9525" b="9525"/>
-                                <wp:docPr id="201" name="Picture 201" title="Software University @ SlideShare">
-                                  <a:hlinkClick xmlns:a="http://schemas.openxmlformats.org/drawingml/2006/main" r:id="rId18"/>
+                                <wp:docPr id="202" name="Picture 202" title="Software University @ GitHub">
+                                  <a:hlinkClick xmlns:a="http://schemas.openxmlformats.org/drawingml/2006/main" r:id="rId19"/>
                                 </wp:docPr>
                                 <wp:cNvGraphicFramePr/>
                                 <a:graphic xmlns:a="http://schemas.openxmlformats.org/drawingml/2006/main">
                                   <a:graphicData uri="http://schemas.openxmlformats.org/drawingml/2006/picture">
                                     <pic:pic xmlns:pic="http://schemas.openxmlformats.org/drawingml/2006/picture">
                                       <pic:nvPicPr>
-                                        <pic:cNvPr id="101" name="Picture 99" title="Software University @ SlideShare">
-                                          <a:hlinkClick r:id="rId18"/>
+                                        <pic:cNvPr id="102" name="Picture 35" title="Software University @ GitHub">
+                                          <a:hlinkClick r:id="rId19"/>
                                         </pic:cNvPr>
                                         <pic:cNvPicPr/>
                                       </pic:nvPicPr>
                                       <pic:blipFill>
-                                        <a:blip r:embed="rId19"/>
+                                        <a:blip r:embed="rId20"/>
                                         <a:stretch>
                                           <a:fillRect/>
                                         </a:stretch>
@@ -8854,64 +8960,14 @@
                               <w:noProof/>
                               <w:sz w:val="20"/>
                               <w:szCs w:val="20"/>
-                            </w:rPr>
-                            <w:drawing>
-                              <wp:inline distT="0" distB="0" distL="0" distR="0" wp14:anchorId="64FAE51C" wp14:editId="083460C1">
-                                <wp:extent cx="200025" cy="200025"/>
-                                <wp:effectExtent l="0" t="0" r="9525" b="9525"/>
-                                <wp:docPr id="202" name="Picture 202" title="Software University @ GitHub">
-                                  <a:hlinkClick xmlns:a="http://schemas.openxmlformats.org/drawingml/2006/main" r:id="rId20"/>
-                                </wp:docPr>
-                                <wp:cNvGraphicFramePr/>
-                                <a:graphic xmlns:a="http://schemas.openxmlformats.org/drawingml/2006/main">
-                                  <a:graphicData uri="http://schemas.openxmlformats.org/drawingml/2006/picture">
-                                    <pic:pic xmlns:pic="http://schemas.openxmlformats.org/drawingml/2006/picture">
-                                      <pic:nvPicPr>
-                                        <pic:cNvPr id="102" name="Picture 35" title="Software University @ GitHub">
-                                          <a:hlinkClick r:id="rId20"/>
-                                        </pic:cNvPr>
-                                        <pic:cNvPicPr/>
-                                      </pic:nvPicPr>
-                                      <pic:blipFill>
-                                        <a:blip r:embed="rId21"/>
-                                        <a:stretch>
-                                          <a:fillRect/>
-                                        </a:stretch>
-                                      </pic:blipFill>
-                                      <pic:spPr>
-                                        <a:xfrm>
-                                          <a:off x="0" y="0"/>
-                                          <a:ext cx="197485" cy="197485"/>
-                                        </a:xfrm>
-                                        <a:prstGeom prst="rect">
-                                          <a:avLst/>
-                                        </a:prstGeom>
-                                      </pic:spPr>
-                                    </pic:pic>
-                                  </a:graphicData>
-                                </a:graphic>
-                              </wp:inline>
-                            </w:drawing>
-                          </w:r>
-                          <w:r>
-                            <w:rPr>
-                              <w:sz w:val="19"/>
-                              <w:szCs w:val="19"/>
-                            </w:rPr>
-                            <w:t xml:space="preserve">   </w:t>
-                          </w:r>
-                          <w:r>
-                            <w:rPr>
-                              <w:noProof/>
-                              <w:sz w:val="20"/>
-                              <w:szCs w:val="20"/>
+                              <w:lang w:val="bg-BG" w:eastAsia="bg-BG"/>
                             </w:rPr>
                             <w:drawing>
                               <wp:inline distT="0" distB="0" distL="0" distR="0" wp14:anchorId="5C709012" wp14:editId="6553F913">
                                 <wp:extent cx="200025" cy="200025"/>
                                 <wp:effectExtent l="0" t="0" r="9525" b="9525"/>
                                 <wp:docPr id="203" name="Picture 203" title="Software University: Email Us">
-                                  <a:hlinkClick xmlns:a="http://schemas.openxmlformats.org/drawingml/2006/main" r:id="rId22"/>
+                                  <a:hlinkClick xmlns:a="http://schemas.openxmlformats.org/drawingml/2006/main" r:id="rId21"/>
                                 </wp:docPr>
                                 <wp:cNvGraphicFramePr/>
                                 <a:graphic xmlns:a="http://schemas.openxmlformats.org/drawingml/2006/main">
@@ -8919,12 +8975,12 @@
                                     <pic:pic xmlns:pic="http://schemas.openxmlformats.org/drawingml/2006/picture">
                                       <pic:nvPicPr>
                                         <pic:cNvPr id="103" name="Picture 85" title="Software University: Email Us">
-                                          <a:hlinkClick r:id="rId22"/>
+                                          <a:hlinkClick r:id="rId21"/>
                                         </pic:cNvPr>
                                         <pic:cNvPicPr/>
                                       </pic:nvPicPr>
                                       <pic:blipFill>
-                                        <a:blip r:embed="rId23"/>
+                                        <a:blip r:embed="rId22"/>
                                         <a:stretch>
                                           <a:fillRect/>
                                         </a:stretch>
@@ -8991,7 +9047,7 @@
                       </w:rPr>
                       <w:t xml:space="preserve"> (</w:t>
                     </w:r>
-                    <w:hyperlink r:id="rId24" w:history="1">
+                    <w:hyperlink r:id="rId23" w:history="1">
                       <w:r>
                         <w:rPr>
                           <w:rStyle w:val="Hyperlink"/>
@@ -9023,7 +9079,7 @@
                       </w:rPr>
                       <w:t xml:space="preserve"> </w:t>
                     </w:r>
-                    <w:hyperlink r:id="rId25" w:history="1">
+                    <w:hyperlink r:id="rId24" w:history="1">
                       <w:r>
                         <w:rPr>
                           <w:rStyle w:val="Hyperlink"/>
@@ -9055,13 +9111,14 @@
                         <w:noProof/>
                         <w:sz w:val="20"/>
                         <w:szCs w:val="20"/>
+                        <w:lang w:val="bg-BG" w:eastAsia="bg-BG"/>
                       </w:rPr>
                       <w:drawing>
                         <wp:inline distT="0" distB="0" distL="0" distR="0" wp14:anchorId="15EFF62F" wp14:editId="31C430B5">
                           <wp:extent cx="200025" cy="200025"/>
                           <wp:effectExtent l="0" t="0" r="9525" b="9525"/>
                           <wp:docPr id="194" name="Picture 194" title="Software University">
-                            <a:hlinkClick xmlns:a="http://schemas.openxmlformats.org/drawingml/2006/main" r:id="rId26"/>
+                            <a:hlinkClick xmlns:a="http://schemas.openxmlformats.org/drawingml/2006/main" r:id="rId4"/>
                           </wp:docPr>
                           <wp:cNvGraphicFramePr/>
                           <a:graphic xmlns:a="http://schemas.openxmlformats.org/drawingml/2006/main">
@@ -9069,12 +9126,12 @@
                               <pic:pic xmlns:pic="http://schemas.openxmlformats.org/drawingml/2006/picture">
                                 <pic:nvPicPr>
                                   <pic:cNvPr id="93" name="Picture 3" title="Software University">
-                                    <a:hlinkClick r:id="rId26"/>
+                                    <a:hlinkClick r:id="rId4"/>
                                   </pic:cNvPr>
                                   <pic:cNvPicPr/>
                                 </pic:nvPicPr>
                                 <pic:blipFill>
-                                  <a:blip r:embed="rId27"/>
+                                  <a:blip r:embed="rId5"/>
                                   <a:stretch>
                                     <a:fillRect/>
                                   </a:stretch>
@@ -9106,13 +9163,14 @@
                         <w:noProof/>
                         <w:sz w:val="20"/>
                         <w:szCs w:val="20"/>
+                        <w:lang w:val="bg-BG" w:eastAsia="bg-BG"/>
                       </w:rPr>
                       <w:drawing>
                         <wp:inline distT="0" distB="0" distL="0" distR="0" wp14:anchorId="4E8D5C1B" wp14:editId="2013552C">
                           <wp:extent cx="200025" cy="200025"/>
                           <wp:effectExtent l="0" t="0" r="9525" b="9525"/>
                           <wp:docPr id="195" name="Picture 195" title="Software University Foundation">
-                            <a:hlinkClick xmlns:a="http://schemas.openxmlformats.org/drawingml/2006/main" r:id="rId24"/>
+                            <a:hlinkClick xmlns:a="http://schemas.openxmlformats.org/drawingml/2006/main" r:id="rId2"/>
                           </wp:docPr>
                           <wp:cNvGraphicFramePr/>
                           <a:graphic xmlns:a="http://schemas.openxmlformats.org/drawingml/2006/main">
@@ -9120,12 +9178,12 @@
                               <pic:pic xmlns:pic="http://schemas.openxmlformats.org/drawingml/2006/picture">
                                 <pic:nvPicPr>
                                   <pic:cNvPr id="94" name="Picture 4" title="Software University Foundation">
-                                    <a:hlinkClick r:id="rId28"/>
+                                    <a:hlinkClick r:id="rId23"/>
                                   </pic:cNvPr>
                                   <pic:cNvPicPr/>
                                 </pic:nvPicPr>
                                 <pic:blipFill>
-                                  <a:blip r:embed="rId29"/>
+                                  <a:blip r:embed="rId6"/>
                                   <a:stretch>
                                     <a:fillRect/>
                                   </a:stretch>
@@ -9157,13 +9215,14 @@
                         <w:noProof/>
                         <w:sz w:val="20"/>
                         <w:szCs w:val="20"/>
+                        <w:lang w:val="bg-BG" w:eastAsia="bg-BG"/>
                       </w:rPr>
                       <w:drawing>
                         <wp:inline distT="0" distB="0" distL="0" distR="0" wp14:anchorId="20B738E7" wp14:editId="300EA712">
                           <wp:extent cx="200025" cy="200025"/>
                           <wp:effectExtent l="0" t="0" r="9525" b="9525"/>
                           <wp:docPr id="196" name="Picture 196" title="Software University @ Facebook">
-                            <a:hlinkClick xmlns:a="http://schemas.openxmlformats.org/drawingml/2006/main" r:id="rId30"/>
+                            <a:hlinkClick xmlns:a="http://schemas.openxmlformats.org/drawingml/2006/main" r:id="rId7"/>
                           </wp:docPr>
                           <wp:cNvGraphicFramePr/>
                           <a:graphic xmlns:a="http://schemas.openxmlformats.org/drawingml/2006/main">
@@ -9171,12 +9230,12 @@
                               <pic:pic xmlns:pic="http://schemas.openxmlformats.org/drawingml/2006/picture">
                                 <pic:nvPicPr>
                                   <pic:cNvPr id="95" name="Picture 11" title="Software University @ Facebook">
-                                    <a:hlinkClick r:id="rId30"/>
+                                    <a:hlinkClick r:id="rId7"/>
                                   </pic:cNvPr>
                                   <pic:cNvPicPr/>
                                 </pic:nvPicPr>
                                 <pic:blipFill>
-                                  <a:blip r:embed="rId31"/>
+                                  <a:blip r:embed="rId8"/>
                                   <a:stretch>
                                     <a:fillRect/>
                                   </a:stretch>
@@ -9208,13 +9267,14 @@
                         <w:noProof/>
                         <w:sz w:val="20"/>
                         <w:szCs w:val="20"/>
+                        <w:lang w:val="bg-BG" w:eastAsia="bg-BG"/>
                       </w:rPr>
                       <w:drawing>
                         <wp:inline distT="0" distB="0" distL="0" distR="0" wp14:anchorId="3D2C3D5F" wp14:editId="653B4B90">
                           <wp:extent cx="200025" cy="200025"/>
                           <wp:effectExtent l="0" t="0" r="9525" b="9525"/>
                           <wp:docPr id="197" name="Picture 197" title="Software University @ Twitter">
-                            <a:hlinkClick xmlns:a="http://schemas.openxmlformats.org/drawingml/2006/main" r:id="rId32"/>
+                            <a:hlinkClick xmlns:a="http://schemas.openxmlformats.org/drawingml/2006/main" r:id="rId9"/>
                           </wp:docPr>
                           <wp:cNvGraphicFramePr/>
                           <a:graphic xmlns:a="http://schemas.openxmlformats.org/drawingml/2006/main">
@@ -9222,12 +9282,12 @@
                               <pic:pic xmlns:pic="http://schemas.openxmlformats.org/drawingml/2006/picture">
                                 <pic:nvPicPr>
                                   <pic:cNvPr id="96" name="Picture 16" title="Software University @ Twitter">
-                                    <a:hlinkClick r:id="rId32"/>
+                                    <a:hlinkClick r:id="rId9"/>
                                   </pic:cNvPr>
                                   <pic:cNvPicPr/>
                                 </pic:nvPicPr>
                                 <pic:blipFill>
-                                  <a:blip r:embed="rId33"/>
+                                  <a:blip r:embed="rId10"/>
                                   <a:stretch>
                                     <a:fillRect/>
                                   </a:stretch>
@@ -9259,13 +9319,14 @@
                         <w:noProof/>
                         <w:sz w:val="20"/>
                         <w:szCs w:val="20"/>
+                        <w:lang w:val="bg-BG" w:eastAsia="bg-BG"/>
                       </w:rPr>
                       <w:drawing>
                         <wp:inline distT="0" distB="0" distL="0" distR="0" wp14:anchorId="2ECEBC4A" wp14:editId="4C1A28B7">
                           <wp:extent cx="200025" cy="200025"/>
                           <wp:effectExtent l="0" t="0" r="9525" b="9525"/>
                           <wp:docPr id="198" name="Picture 198" title="Software University @ YouTube">
-                            <a:hlinkClick xmlns:a="http://schemas.openxmlformats.org/drawingml/2006/main" r:id="rId34"/>
+                            <a:hlinkClick xmlns:a="http://schemas.openxmlformats.org/drawingml/2006/main" r:id="rId11"/>
                           </wp:docPr>
                           <wp:cNvGraphicFramePr/>
                           <a:graphic xmlns:a="http://schemas.openxmlformats.org/drawingml/2006/main">
@@ -9273,12 +9334,12 @@
                               <pic:pic xmlns:pic="http://schemas.openxmlformats.org/drawingml/2006/picture">
                                 <pic:nvPicPr>
                                   <pic:cNvPr id="97" name="Picture 23" title="Software University @ YouTube">
-                                    <a:hlinkClick r:id="rId34"/>
+                                    <a:hlinkClick r:id="rId11"/>
                                   </pic:cNvPr>
                                   <pic:cNvPicPr/>
                                 </pic:nvPicPr>
                                 <pic:blipFill>
-                                  <a:blip r:embed="rId35"/>
+                                  <a:blip r:embed="rId12"/>
                                   <a:stretch>
                                     <a:fillRect/>
                                   </a:stretch>
@@ -9310,13 +9371,14 @@
                         <w:noProof/>
                         <w:sz w:val="20"/>
                         <w:szCs w:val="20"/>
+                        <w:lang w:val="bg-BG" w:eastAsia="bg-BG"/>
                       </w:rPr>
                       <w:drawing>
                         <wp:inline distT="0" distB="0" distL="0" distR="0" wp14:anchorId="2298D969" wp14:editId="5CD95E52">
                           <wp:extent cx="200025" cy="200025"/>
                           <wp:effectExtent l="0" t="0" r="9525" b="9525"/>
                           <wp:docPr id="199" name="Picture 199" title="Software University @ Google+">
-                            <a:hlinkClick xmlns:a="http://schemas.openxmlformats.org/drawingml/2006/main" r:id="rId36"/>
+                            <a:hlinkClick xmlns:a="http://schemas.openxmlformats.org/drawingml/2006/main" r:id="rId13"/>
                           </wp:docPr>
                           <wp:cNvGraphicFramePr/>
                           <a:graphic xmlns:a="http://schemas.openxmlformats.org/drawingml/2006/main">
@@ -9324,12 +9386,12 @@
                               <pic:pic xmlns:pic="http://schemas.openxmlformats.org/drawingml/2006/picture">
                                 <pic:nvPicPr>
                                   <pic:cNvPr id="98" name="Picture 25" title="Software University @ Google+">
-                                    <a:hlinkClick r:id="rId36"/>
+                                    <a:hlinkClick r:id="rId13"/>
                                   </pic:cNvPr>
                                   <pic:cNvPicPr/>
                                 </pic:nvPicPr>
                                 <pic:blipFill>
-                                  <a:blip r:embed="rId37"/>
+                                  <a:blip r:embed="rId14"/>
                                   <a:stretch>
                                     <a:fillRect/>
                                   </a:stretch>
@@ -9361,13 +9423,14 @@
                         <w:noProof/>
                         <w:sz w:val="20"/>
                         <w:szCs w:val="20"/>
+                        <w:lang w:val="bg-BG" w:eastAsia="bg-BG"/>
                       </w:rPr>
                       <w:drawing>
                         <wp:inline distT="0" distB="0" distL="0" distR="0" wp14:anchorId="1A044D14" wp14:editId="320DB136">
                           <wp:extent cx="200025" cy="200025"/>
                           <wp:effectExtent l="0" t="0" r="9525" b="9525"/>
                           <wp:docPr id="200" name="Picture 200" title="Software University @ LinkedIn">
-                            <a:hlinkClick xmlns:a="http://schemas.openxmlformats.org/drawingml/2006/main" r:id="rId38"/>
+                            <a:hlinkClick xmlns:a="http://schemas.openxmlformats.org/drawingml/2006/main" r:id="rId15"/>
                           </wp:docPr>
                           <wp:cNvGraphicFramePr/>
                           <a:graphic xmlns:a="http://schemas.openxmlformats.org/drawingml/2006/main">
@@ -9375,12 +9438,12 @@
                               <pic:pic xmlns:pic="http://schemas.openxmlformats.org/drawingml/2006/picture">
                                 <pic:nvPicPr>
                                   <pic:cNvPr id="99" name="Picture 27" title="Software University @ LinkedIn">
-                                    <a:hlinkClick r:id="rId38"/>
+                                    <a:hlinkClick r:id="rId15"/>
                                   </pic:cNvPr>
                                   <pic:cNvPicPr/>
                                 </pic:nvPicPr>
                                 <pic:blipFill>
-                                  <a:blip r:embed="rId39"/>
+                                  <a:blip r:embed="rId16"/>
                                   <a:stretch>
                                     <a:fillRect/>
                                   </a:stretch>
@@ -9412,13 +9475,14 @@
                         <w:noProof/>
                         <w:sz w:val="20"/>
                         <w:szCs w:val="20"/>
+                        <w:lang w:val="bg-BG" w:eastAsia="bg-BG"/>
                       </w:rPr>
                       <w:drawing>
                         <wp:inline distT="0" distB="0" distL="0" distR="0" wp14:anchorId="52544041" wp14:editId="0531DD13">
                           <wp:extent cx="200025" cy="200025"/>
                           <wp:effectExtent l="0" t="0" r="9525" b="9525"/>
                           <wp:docPr id="201" name="Picture 201" title="Software University @ SlideShare">
-                            <a:hlinkClick xmlns:a="http://schemas.openxmlformats.org/drawingml/2006/main" r:id="rId40"/>
+                            <a:hlinkClick xmlns:a="http://schemas.openxmlformats.org/drawingml/2006/main" r:id="rId17"/>
                           </wp:docPr>
                           <wp:cNvGraphicFramePr/>
                           <a:graphic xmlns:a="http://schemas.openxmlformats.org/drawingml/2006/main">
@@ -9426,12 +9490,12 @@
                               <pic:pic xmlns:pic="http://schemas.openxmlformats.org/drawingml/2006/picture">
                                 <pic:nvPicPr>
                                   <pic:cNvPr id="101" name="Picture 99" title="Software University @ SlideShare">
-                                    <a:hlinkClick r:id="rId40"/>
+                                    <a:hlinkClick r:id="rId17"/>
                                   </pic:cNvPr>
                                   <pic:cNvPicPr/>
                                 </pic:nvPicPr>
                                 <pic:blipFill>
-                                  <a:blip r:embed="rId41"/>
+                                  <a:blip r:embed="rId18"/>
                                   <a:stretch>
                                     <a:fillRect/>
                                   </a:stretch>
@@ -9463,13 +9527,14 @@
                         <w:noProof/>
                         <w:sz w:val="20"/>
                         <w:szCs w:val="20"/>
+                        <w:lang w:val="bg-BG" w:eastAsia="bg-BG"/>
                       </w:rPr>
                       <w:drawing>
                         <wp:inline distT="0" distB="0" distL="0" distR="0" wp14:anchorId="64FAE51C" wp14:editId="083460C1">
                           <wp:extent cx="200025" cy="200025"/>
                           <wp:effectExtent l="0" t="0" r="9525" b="9525"/>
                           <wp:docPr id="202" name="Picture 202" title="Software University @ GitHub">
-                            <a:hlinkClick xmlns:a="http://schemas.openxmlformats.org/drawingml/2006/main" r:id="rId42"/>
+                            <a:hlinkClick xmlns:a="http://schemas.openxmlformats.org/drawingml/2006/main" r:id="rId19"/>
                           </wp:docPr>
                           <wp:cNvGraphicFramePr/>
                           <a:graphic xmlns:a="http://schemas.openxmlformats.org/drawingml/2006/main">
@@ -9477,12 +9542,12 @@
                               <pic:pic xmlns:pic="http://schemas.openxmlformats.org/drawingml/2006/picture">
                                 <pic:nvPicPr>
                                   <pic:cNvPr id="102" name="Picture 35" title="Software University @ GitHub">
-                                    <a:hlinkClick r:id="rId42"/>
+                                    <a:hlinkClick r:id="rId19"/>
                                   </pic:cNvPr>
                                   <pic:cNvPicPr/>
                                 </pic:nvPicPr>
                                 <pic:blipFill>
-                                  <a:blip r:embed="rId43"/>
+                                  <a:blip r:embed="rId20"/>
                                   <a:stretch>
                                     <a:fillRect/>
                                   </a:stretch>
@@ -9514,13 +9579,14 @@
                         <w:noProof/>
                         <w:sz w:val="20"/>
                         <w:szCs w:val="20"/>
+                        <w:lang w:val="bg-BG" w:eastAsia="bg-BG"/>
                       </w:rPr>
                       <w:drawing>
                         <wp:inline distT="0" distB="0" distL="0" distR="0" wp14:anchorId="5C709012" wp14:editId="6553F913">
                           <wp:extent cx="200025" cy="200025"/>
                           <wp:effectExtent l="0" t="0" r="9525" b="9525"/>
                           <wp:docPr id="203" name="Picture 203" title="Software University: Email Us">
-                            <a:hlinkClick xmlns:a="http://schemas.openxmlformats.org/drawingml/2006/main" r:id="rId44"/>
+                            <a:hlinkClick xmlns:a="http://schemas.openxmlformats.org/drawingml/2006/main" r:id="rId21"/>
                           </wp:docPr>
                           <wp:cNvGraphicFramePr/>
                           <a:graphic xmlns:a="http://schemas.openxmlformats.org/drawingml/2006/main">
@@ -9528,12 +9594,12 @@
                               <pic:pic xmlns:pic="http://schemas.openxmlformats.org/drawingml/2006/picture">
                                 <pic:nvPicPr>
                                   <pic:cNvPr id="103" name="Picture 85" title="Software University: Email Us">
-                                    <a:hlinkClick r:id="rId44"/>
+                                    <a:hlinkClick r:id="rId21"/>
                                   </pic:cNvPr>
                                   <pic:cNvPicPr/>
                                 </pic:nvPicPr>
                                 <pic:blipFill>
-                                  <a:blip r:embed="rId45"/>
+                                  <a:blip r:embed="rId22"/>
                                   <a:stretch>
                                     <a:fillRect/>
                                   </a:stretch>
@@ -9566,7 +9632,7 @@
 </file>
 
 <file path=word/footnotes.xml><?xml version="1.0" encoding="utf-8"?>
-<w:footnotes xmlns:wpc="http://schemas.microsoft.com/office/word/2010/wordprocessingCanvas" xmlns:cx="http://schemas.microsoft.com/office/drawing/2014/chartex" xmlns:cx1="http://schemas.microsoft.com/office/drawing/2015/9/8/chartex" xmlns:cx2="http://schemas.microsoft.com/office/drawing/2015/10/21/chartex" xmlns:mc="http://schemas.openxmlformats.org/markup-compatibility/2006" xmlns:o="urn:schemas-microsoft-com:office:office" xmlns:r="http://schemas.openxmlformats.org/officeDocument/2006/relationships" xmlns:m="http://schemas.openxmlformats.org/officeDocument/2006/math" xmlns:v="urn:schemas-microsoft-com:vml" xmlns:wp14="http://schemas.microsoft.com/office/word/2010/wordprocessingDrawing" xmlns:wp="http://schemas.openxmlformats.org/drawingml/2006/wordprocessingDrawing" xmlns:w10="urn:schemas-microsoft-com:office:word" xmlns:w="http://schemas.openxmlformats.org/wordprocessingml/2006/main" xmlns:w14="http://schemas.microsoft.com/office/word/2010/wordml" xmlns:w15="http://schemas.microsoft.com/office/word/2012/wordml" xmlns:w16se="http://schemas.microsoft.com/office/word/2015/wordml/symex" xmlns:wpg="http://schemas.microsoft.com/office/word/2010/wordprocessingGroup" xmlns:wpi="http://schemas.microsoft.com/office/word/2010/wordprocessingInk" xmlns:wne="http://schemas.microsoft.com/office/word/2006/wordml" xmlns:wps="http://schemas.microsoft.com/office/word/2010/wordprocessingShape" mc:Ignorable="w14 w15 w16se wp14">
+<w:footnotes xmlns:wpc="http://schemas.microsoft.com/office/word/2010/wordprocessingCanvas" xmlns:mc="http://schemas.openxmlformats.org/markup-compatibility/2006" xmlns:o="urn:schemas-microsoft-com:office:office" xmlns:r="http://schemas.openxmlformats.org/officeDocument/2006/relationships" xmlns:m="http://schemas.openxmlformats.org/officeDocument/2006/math" xmlns:v="urn:schemas-microsoft-com:vml" xmlns:wp14="http://schemas.microsoft.com/office/word/2010/wordprocessingDrawing" xmlns:wp="http://schemas.openxmlformats.org/drawingml/2006/wordprocessingDrawing" xmlns:w10="urn:schemas-microsoft-com:office:word" xmlns:w="http://schemas.openxmlformats.org/wordprocessingml/2006/main" xmlns:w14="http://schemas.microsoft.com/office/word/2010/wordml" xmlns:w15="http://schemas.microsoft.com/office/word/2012/wordml" xmlns:wpg="http://schemas.microsoft.com/office/word/2010/wordprocessingGroup" xmlns:wpi="http://schemas.microsoft.com/office/word/2010/wordprocessingInk" xmlns:wne="http://schemas.microsoft.com/office/word/2006/wordml" xmlns:wps="http://schemas.microsoft.com/office/word/2010/wordprocessingShape" mc:Ignorable="w14 w15 wp14">
   <w:footnote w:type="separator" w:id="-1">
     <w:p>
       <w:pPr>
@@ -9591,7 +9657,7 @@
 </file>
 
 <file path=word/header1.xml><?xml version="1.0" encoding="utf-8"?>
-<w:hdr xmlns:wpc="http://schemas.microsoft.com/office/word/2010/wordprocessingCanvas" xmlns:cx="http://schemas.microsoft.com/office/drawing/2014/chartex" xmlns:cx1="http://schemas.microsoft.com/office/drawing/2015/9/8/chartex" xmlns:cx2="http://schemas.microsoft.com/office/drawing/2015/10/21/chartex" xmlns:mc="http://schemas.openxmlformats.org/markup-compatibility/2006" xmlns:o="urn:schemas-microsoft-com:office:office" xmlns:r="http://schemas.openxmlformats.org/officeDocument/2006/relationships" xmlns:m="http://schemas.openxmlformats.org/officeDocument/2006/math" xmlns:v="urn:schemas-microsoft-com:vml" xmlns:wp14="http://schemas.microsoft.com/office/word/2010/wordprocessingDrawing" xmlns:wp="http://schemas.openxmlformats.org/drawingml/2006/wordprocessingDrawing" xmlns:w10="urn:schemas-microsoft-com:office:word" xmlns:w="http://schemas.openxmlformats.org/wordprocessingml/2006/main" xmlns:w14="http://schemas.microsoft.com/office/word/2010/wordml" xmlns:w15="http://schemas.microsoft.com/office/word/2012/wordml" xmlns:w16se="http://schemas.microsoft.com/office/word/2015/wordml/symex" xmlns:wpg="http://schemas.microsoft.com/office/word/2010/wordprocessingGroup" xmlns:wpi="http://schemas.microsoft.com/office/word/2010/wordprocessingInk" xmlns:wne="http://schemas.microsoft.com/office/word/2006/wordml" xmlns:wps="http://schemas.microsoft.com/office/word/2010/wordprocessingShape" mc:Ignorable="w14 w15 w16se wp14">
+<w:hdr xmlns:wpc="http://schemas.microsoft.com/office/word/2010/wordprocessingCanvas" xmlns:mc="http://schemas.openxmlformats.org/markup-compatibility/2006" xmlns:o="urn:schemas-microsoft-com:office:office" xmlns:r="http://schemas.openxmlformats.org/officeDocument/2006/relationships" xmlns:m="http://schemas.openxmlformats.org/officeDocument/2006/math" xmlns:v="urn:schemas-microsoft-com:vml" xmlns:wp14="http://schemas.microsoft.com/office/word/2010/wordprocessingDrawing" xmlns:wp="http://schemas.openxmlformats.org/drawingml/2006/wordprocessingDrawing" xmlns:w10="urn:schemas-microsoft-com:office:word" xmlns:w="http://schemas.openxmlformats.org/wordprocessingml/2006/main" xmlns:w14="http://schemas.microsoft.com/office/word/2010/wordml" xmlns:w15="http://schemas.microsoft.com/office/word/2012/wordml" xmlns:wpg="http://schemas.microsoft.com/office/word/2010/wordprocessingGroup" xmlns:wpi="http://schemas.microsoft.com/office/word/2010/wordprocessingInk" xmlns:wne="http://schemas.microsoft.com/office/word/2006/wordml" xmlns:wps="http://schemas.microsoft.com/office/word/2010/wordprocessingShape" mc:Ignorable="w14 w15 wp14">
   <w:p>
     <w:pPr>
       <w:pStyle w:val="Header"/>
@@ -9602,7 +9668,7 @@
 </file>
 
 <file path=word/numbering.xml><?xml version="1.0" encoding="utf-8"?>
-<w:numbering xmlns:wpc="http://schemas.microsoft.com/office/word/2010/wordprocessingCanvas" xmlns:cx="http://schemas.microsoft.com/office/drawing/2014/chartex" xmlns:cx1="http://schemas.microsoft.com/office/drawing/2015/9/8/chartex" xmlns:cx2="http://schemas.microsoft.com/office/drawing/2015/10/21/chartex" xmlns:mc="http://schemas.openxmlformats.org/markup-compatibility/2006" xmlns:o="urn:schemas-microsoft-com:office:office" xmlns:r="http://schemas.openxmlformats.org/officeDocument/2006/relationships" xmlns:m="http://schemas.openxmlformats.org/officeDocument/2006/math" xmlns:v="urn:schemas-microsoft-com:vml" xmlns:wp14="http://schemas.microsoft.com/office/word/2010/wordprocessingDrawing" xmlns:wp="http://schemas.openxmlformats.org/drawingml/2006/wordprocessingDrawing" xmlns:w10="urn:schemas-microsoft-com:office:word" xmlns:w="http://schemas.openxmlformats.org/wordprocessingml/2006/main" xmlns:w14="http://schemas.microsoft.com/office/word/2010/wordml" xmlns:w15="http://schemas.microsoft.com/office/word/2012/wordml" xmlns:w16se="http://schemas.microsoft.com/office/word/2015/wordml/symex" xmlns:wpg="http://schemas.microsoft.com/office/word/2010/wordprocessingGroup" xmlns:wpi="http://schemas.microsoft.com/office/word/2010/wordprocessingInk" xmlns:wne="http://schemas.microsoft.com/office/word/2006/wordml" xmlns:wps="http://schemas.microsoft.com/office/word/2010/wordprocessingShape" mc:Ignorable="w14 w15 w16se wp14">
+<w:numbering xmlns:wpc="http://schemas.microsoft.com/office/word/2010/wordprocessingCanvas" xmlns:mc="http://schemas.openxmlformats.org/markup-compatibility/2006" xmlns:o="urn:schemas-microsoft-com:office:office" xmlns:r="http://schemas.openxmlformats.org/officeDocument/2006/relationships" xmlns:m="http://schemas.openxmlformats.org/officeDocument/2006/math" xmlns:v="urn:schemas-microsoft-com:vml" xmlns:wp14="http://schemas.microsoft.com/office/word/2010/wordprocessingDrawing" xmlns:wp="http://schemas.openxmlformats.org/drawingml/2006/wordprocessingDrawing" xmlns:w10="urn:schemas-microsoft-com:office:word" xmlns:w="http://schemas.openxmlformats.org/wordprocessingml/2006/main" xmlns:w14="http://schemas.microsoft.com/office/word/2010/wordml" xmlns:w15="http://schemas.microsoft.com/office/word/2012/wordml" xmlns:wpg="http://schemas.microsoft.com/office/word/2010/wordprocessingGroup" xmlns:wpi="http://schemas.microsoft.com/office/word/2010/wordprocessingInk" xmlns:wne="http://schemas.microsoft.com/office/word/2006/wordml" xmlns:wps="http://schemas.microsoft.com/office/word/2010/wordprocessingShape" mc:Ignorable="w14 w15 wp14">
   <w:abstractNum w:abstractNumId="0" w15:restartNumberingAfterBreak="0">
     <w:nsid w:val="011C2D9E"/>
     <w:multiLevelType w:val="hybridMultilevel"/>
@@ -12431,7 +12497,7 @@
       <w:lvlText w:val="%1."/>
       <w:lvlJc w:val="left"/>
       <w:pPr>
-        <w:ind w:left="360" w:hanging="360"/>
+        <w:ind w:left="2061" w:hanging="360"/>
       </w:pPr>
     </w:lvl>
     <w:lvl w:ilvl="1" w:tplc="04090019" w:tentative="1">
@@ -15114,7 +15180,7 @@
 </file>
 
 <file path=word/styles.xml><?xml version="1.0" encoding="utf-8"?>
-<w:styles xmlns:mc="http://schemas.openxmlformats.org/markup-compatibility/2006" xmlns:r="http://schemas.openxmlformats.org/officeDocument/2006/relationships" xmlns:w="http://schemas.openxmlformats.org/wordprocessingml/2006/main" xmlns:w14="http://schemas.microsoft.com/office/word/2010/wordml" xmlns:w15="http://schemas.microsoft.com/office/word/2012/wordml" xmlns:w16se="http://schemas.microsoft.com/office/word/2015/wordml/symex" mc:Ignorable="w14 w15 w16se">
+<w:styles xmlns:mc="http://schemas.openxmlformats.org/markup-compatibility/2006" xmlns:r="http://schemas.openxmlformats.org/officeDocument/2006/relationships" xmlns:w="http://schemas.openxmlformats.org/wordprocessingml/2006/main" xmlns:w14="http://schemas.microsoft.com/office/word/2010/wordml" xmlns:w15="http://schemas.microsoft.com/office/word/2012/wordml" mc:Ignorable="w14 w15">
   <w:docDefaults>
     <w:rPrDefault>
       <w:rPr>
@@ -15130,7 +15196,7 @@
       </w:pPr>
     </w:pPrDefault>
   </w:docDefaults>
-  <w:latentStyles w:defLockedState="0" w:defUIPriority="99" w:defSemiHidden="0" w:defUnhideWhenUsed="0" w:defQFormat="0" w:count="372">
+  <w:latentStyles w:defLockedState="0" w:defUIPriority="99" w:defSemiHidden="0" w:defUnhideWhenUsed="0" w:defQFormat="0" w:count="371">
     <w:lsdException w:name="Normal" w:uiPriority="0" w:qFormat="1"/>
     <w:lsdException w:name="heading 1" w:uiPriority="9" w:qFormat="1"/>
     <w:lsdException w:name="heading 2" w:semiHidden="1" w:uiPriority="9" w:unhideWhenUsed="1" w:qFormat="1"/>
@@ -15502,7 +15568,6 @@
     <w:lsdException w:name="List Table 5 Dark Accent 6" w:uiPriority="50"/>
     <w:lsdException w:name="List Table 6 Colorful Accent 6" w:uiPriority="51"/>
     <w:lsdException w:name="List Table 7 Colorful Accent 6" w:uiPriority="52"/>
-    <w:lsdException w:name="Mention" w:semiHidden="1" w:unhideWhenUsed="1"/>
   </w:latentStyles>
   <w:style w:type="paragraph" w:default="1" w:styleId="Normal">
     <w:name w:val="Normal"/>
@@ -15549,6 +15614,7 @@
         <w:numId w:val="11"/>
       </w:numPr>
       <w:spacing w:before="200" w:after="40"/>
+      <w:ind w:left="360"/>
       <w:outlineLvl w:val="1"/>
     </w:pPr>
     <w:rPr>
@@ -16195,7 +16261,7 @@
 </file>
 
 <file path=customXml/itemProps1.xml><?xml version="1.0" encoding="utf-8"?>
-<ds:datastoreItem xmlns:ds="http://schemas.openxmlformats.org/officeDocument/2006/customXml" ds:itemID="{8D7C3471-C466-445E-81B1-030E315CB9D2}">
+<ds:datastoreItem xmlns:ds="http://schemas.openxmlformats.org/officeDocument/2006/customXml" ds:itemID="{0A28112D-3E68-43A5-AECE-4B3D590E4CEF}">
   <ds:schemaRefs>
     <ds:schemaRef ds:uri="http://schemas.openxmlformats.org/officeDocument/2006/bibliography"/>
   </ds:schemaRefs>

</xml_diff>